<commit_message>
send noon 09 02 2023
</commit_message>
<xml_diff>
--- a/Exercices Merise/Aeroport/AEROPORT.docx
+++ b/Exercices Merise/Aeroport/AEROPORT.docx
@@ -5091,26 +5091,15 @@
         </w:rPr>
         <w:t xml:space="preserve">1 personne peut être un </w:t>
       </w:r>
-      <w:proofErr w:type="gramStart"/>
-      <w:r>
-        <w:rPr>
-          <w:rFonts w:ascii="Calibri" w:eastAsia="Calibri" w:hAnsi="Calibri" w:cs="Calibri"/>
-          <w:color w:val="000000" w:themeColor="text1"/>
-          <w:sz w:val="20"/>
-          <w:szCs w:val="20"/>
-        </w:rPr>
-        <w:t xml:space="preserve">mécanicien </w:t>
-      </w:r>
-      <w:r>
-        <w:rPr>
-          <w:rFonts w:ascii="Calibri" w:eastAsia="Calibri" w:hAnsi="Calibri" w:cs="Calibri"/>
-          <w:color w:val="000000" w:themeColor="text1"/>
-          <w:sz w:val="20"/>
-          <w:szCs w:val="20"/>
-        </w:rPr>
-        <w:t>.</w:t>
-      </w:r>
-      <w:proofErr w:type="gramEnd"/>
+      <w:r>
+        <w:rPr>
+          <w:rFonts w:ascii="Calibri" w:eastAsia="Calibri" w:hAnsi="Calibri" w:cs="Calibri"/>
+          <w:color w:val="000000" w:themeColor="text1"/>
+          <w:sz w:val="20"/>
+          <w:szCs w:val="20"/>
+        </w:rPr>
+        <w:t>mécanicien.</w:t>
+      </w:r>
     </w:p>
     <w:p>
       <w:pPr>
@@ -5240,17 +5229,15 @@
         </w:rPr>
         <w:t xml:space="preserve">1 personne peut-être un </w:t>
       </w:r>
-      <w:proofErr w:type="spellStart"/>
-      <w:r>
-        <w:rPr>
-          <w:rFonts w:ascii="Calibri" w:eastAsia="Calibri" w:hAnsi="Calibri" w:cs="Calibri"/>
-          <w:color w:val="000000" w:themeColor="text1"/>
-          <w:sz w:val="20"/>
-          <w:szCs w:val="20"/>
-        </w:rPr>
-        <w:t>proprietaire</w:t>
-      </w:r>
-      <w:proofErr w:type="spellEnd"/>
+      <w:r>
+        <w:rPr>
+          <w:rFonts w:ascii="Calibri" w:eastAsia="Calibri" w:hAnsi="Calibri" w:cs="Calibri"/>
+          <w:color w:val="000000" w:themeColor="text1"/>
+          <w:sz w:val="20"/>
+          <w:szCs w:val="20"/>
+        </w:rPr>
+        <w:t>propriétaire</w:t>
+      </w:r>
       <w:r>
         <w:rPr>
           <w:rFonts w:ascii="Calibri" w:eastAsia="Calibri" w:hAnsi="Calibri" w:cs="Calibri"/>
@@ -5280,17 +5267,15 @@
         </w:rPr>
         <w:t xml:space="preserve">1 </w:t>
       </w:r>
-      <w:proofErr w:type="spellStart"/>
-      <w:r>
-        <w:rPr>
-          <w:rFonts w:ascii="Calibri" w:eastAsia="Calibri" w:hAnsi="Calibri" w:cs="Calibri"/>
-          <w:color w:val="000000" w:themeColor="text1"/>
-          <w:sz w:val="20"/>
-          <w:szCs w:val="20"/>
-        </w:rPr>
-        <w:t>proprietaire</w:t>
-      </w:r>
-      <w:proofErr w:type="spellEnd"/>
+      <w:r>
+        <w:rPr>
+          <w:rFonts w:ascii="Calibri" w:eastAsia="Calibri" w:hAnsi="Calibri" w:cs="Calibri"/>
+          <w:color w:val="000000" w:themeColor="text1"/>
+          <w:sz w:val="20"/>
+          <w:szCs w:val="20"/>
+        </w:rPr>
+        <w:t>propriétaire</w:t>
+      </w:r>
       <w:r>
         <w:rPr>
           <w:rFonts w:ascii="Calibri" w:eastAsia="Calibri" w:hAnsi="Calibri" w:cs="Calibri"/>

</xml_diff>